<commit_message>
Deploying to gh-pages from @ joaobtj/sarau@ad9bfcfa156a87baea752c7a57e81f03734c82be 🚀
</commit_message>
<xml_diff>
--- a/music/Debbie Gibson - Lost In Your Eyes.docx
+++ b/music/Debbie Gibson - Lost In Your Eyes.docx
@@ -49,38 +49,335 @@
           <w:rFonts w:ascii="Courier New" w:hAnsi="Courier New" w:cs="Courier New"/>
           <w:b/>
           <w:bCs/>
-          <w:lang w:val="en-US"/>
-        </w:rPr>
-      </w:pPr>
-      <w:r>
-        <w:rPr>
-          <w:rFonts w:ascii="Courier New" w:hAnsi="Courier New" w:cs="Courier New"/>
-          <w:b/>
-          <w:bCs/>
-          <w:lang w:val="en-US"/>
-        </w:rPr>
-        <w:t xml:space="preserve">[Intro] </w:t>
-      </w:r>
-      <w:proofErr w:type="gramStart"/>
-      <w:r>
-        <w:rPr>
-          <w:rFonts w:ascii="Courier New" w:hAnsi="Courier New" w:cs="Courier New"/>
-          <w:b/>
-          <w:bCs/>
-          <w:lang w:val="en-US"/>
-        </w:rPr>
-        <w:t>C  F</w:t>
-      </w:r>
-      <w:proofErr w:type="gramEnd"/>
-      <w:r>
-        <w:rPr>
-          <w:rFonts w:ascii="Courier New" w:hAnsi="Courier New" w:cs="Courier New"/>
-          <w:b/>
-          <w:bCs/>
-          <w:lang w:val="en-US"/>
-        </w:rPr>
-        <w:t xml:space="preserve">/C  </w:t>
-      </w:r>
+        </w:rPr>
+      </w:pPr>
+      <w:r>
+        <w:rPr>
+          <w:rFonts w:ascii="Courier New" w:hAnsi="Courier New" w:cs="Courier New"/>
+          <w:b/>
+          <w:bCs/>
+        </w:rPr>
+        <w:t>[Intro] C  F/C  C  F  G</w:t>
+      </w:r>
+    </w:p>
+    <w:p>
+      <w:pPr>
+        <w:pStyle w:val="TextosemFormatao"/>
+        <w:rPr>
+          <w:rFonts w:ascii="Courier New" w:hAnsi="Courier New" w:cs="Courier New"/>
+          <w:b/>
+          <w:bCs/>
+          <w:lang w:val="en-US"/>
+        </w:rPr>
+      </w:pPr>
+      <w:r>
+        <w:rPr>
+          <w:rFonts w:ascii="Courier New" w:hAnsi="Courier New" w:cs="Courier New"/>
+          <w:b/>
+          <w:bCs/>
+        </w:rPr>
+        <w:t xml:space="preserve">        </w:t>
+      </w:r>
+      <w:r>
+        <w:rPr>
+          <w:rFonts w:ascii="Courier New" w:hAnsi="Courier New" w:cs="Courier New"/>
+          <w:b/>
+          <w:bCs/>
+          <w:lang w:val="en-US"/>
+        </w:rPr>
+        <w:t>C          F/C</w:t>
+      </w:r>
+    </w:p>
+    <w:p>
+      <w:pPr>
+        <w:pStyle w:val="TextosemFormatao"/>
+        <w:rPr>
+          <w:rFonts w:ascii="Courier New" w:hAnsi="Courier New" w:cs="Courier New"/>
+          <w:b/>
+          <w:bCs/>
+          <w:lang w:val="en-US"/>
+        </w:rPr>
+      </w:pPr>
+      <w:r>
+        <w:rPr>
+          <w:rFonts w:ascii="Courier New" w:hAnsi="Courier New" w:cs="Courier New"/>
+          <w:b/>
+          <w:bCs/>
+          <w:lang w:val="en-US"/>
+        </w:rPr>
+        <w:t>I get lost in your eyes</w:t>
+      </w:r>
+    </w:p>
+    <w:p>
+      <w:pPr>
+        <w:pStyle w:val="TextosemFormatao"/>
+        <w:rPr>
+          <w:rFonts w:ascii="Courier New" w:hAnsi="Courier New" w:cs="Courier New"/>
+          <w:b/>
+          <w:bCs/>
+          <w:lang w:val="en-US"/>
+        </w:rPr>
+      </w:pPr>
+      <w:r>
+        <w:rPr>
+          <w:rFonts w:ascii="Courier New" w:hAnsi="Courier New" w:cs="Courier New"/>
+          <w:b/>
+          <w:bCs/>
+          <w:lang w:val="en-US"/>
+        </w:rPr>
+        <w:t xml:space="preserve">       C             F/C</w:t>
+      </w:r>
+    </w:p>
+    <w:p>
+      <w:pPr>
+        <w:pStyle w:val="TextosemFormatao"/>
+        <w:rPr>
+          <w:rFonts w:ascii="Courier New" w:hAnsi="Courier New" w:cs="Courier New"/>
+          <w:b/>
+          <w:bCs/>
+          <w:lang w:val="en-US"/>
+        </w:rPr>
+      </w:pPr>
+      <w:r>
+        <w:rPr>
+          <w:rFonts w:ascii="Courier New" w:hAnsi="Courier New" w:cs="Courier New"/>
+          <w:b/>
+          <w:bCs/>
+          <w:lang w:val="en-US"/>
+        </w:rPr>
+        <w:t>And I feel my spirit rise</w:t>
+      </w:r>
+    </w:p>
+    <w:p>
+      <w:pPr>
+        <w:pStyle w:val="TextosemFormatao"/>
+        <w:rPr>
+          <w:rFonts w:ascii="Courier New" w:hAnsi="Courier New" w:cs="Courier New"/>
+          <w:b/>
+          <w:bCs/>
+          <w:lang w:val="en-US"/>
+        </w:rPr>
+      </w:pPr>
+      <w:r>
+        <w:rPr>
+          <w:rFonts w:ascii="Courier New" w:hAnsi="Courier New" w:cs="Courier New"/>
+          <w:b/>
+          <w:bCs/>
+          <w:lang w:val="en-US"/>
+        </w:rPr>
+        <w:t xml:space="preserve">         G/B      Am</w:t>
+      </w:r>
+    </w:p>
+    <w:p>
+      <w:pPr>
+        <w:pStyle w:val="TextosemFormatao"/>
+        <w:rPr>
+          <w:rFonts w:ascii="Courier New" w:hAnsi="Courier New" w:cs="Courier New"/>
+          <w:b/>
+          <w:bCs/>
+          <w:lang w:val="en-US"/>
+        </w:rPr>
+      </w:pPr>
+      <w:r>
+        <w:rPr>
+          <w:rFonts w:ascii="Courier New" w:hAnsi="Courier New" w:cs="Courier New"/>
+          <w:b/>
+          <w:bCs/>
+          <w:lang w:val="en-US"/>
+        </w:rPr>
+        <w:t>And soar like the wind</w:t>
+      </w:r>
+    </w:p>
+    <w:p>
+      <w:pPr>
+        <w:pStyle w:val="TextosemFormatao"/>
+        <w:rPr>
+          <w:rFonts w:ascii="Courier New" w:hAnsi="Courier New" w:cs="Courier New"/>
+          <w:b/>
+          <w:bCs/>
+          <w:lang w:val="en-US"/>
+        </w:rPr>
+      </w:pPr>
+      <w:r>
+        <w:rPr>
+          <w:rFonts w:ascii="Courier New" w:hAnsi="Courier New" w:cs="Courier New"/>
+          <w:b/>
+          <w:bCs/>
+          <w:lang w:val="en-US"/>
+        </w:rPr>
+        <w:t xml:space="preserve">       F       F/G   C    F G</w:t>
+      </w:r>
+    </w:p>
+    <w:p>
+      <w:pPr>
+        <w:pStyle w:val="TextosemFormatao"/>
+        <w:rPr>
+          <w:rFonts w:ascii="Courier New" w:hAnsi="Courier New" w:cs="Courier New"/>
+          <w:b/>
+          <w:bCs/>
+          <w:lang w:val="en-US"/>
+        </w:rPr>
+      </w:pPr>
+      <w:r>
+        <w:rPr>
+          <w:rFonts w:ascii="Courier New" w:hAnsi="Courier New" w:cs="Courier New"/>
+          <w:b/>
+          <w:bCs/>
+          <w:lang w:val="en-US"/>
+        </w:rPr>
+        <w:t>Is it love that I am in?</w:t>
+      </w:r>
+    </w:p>
+    <w:p>
+      <w:pPr>
+        <w:pStyle w:val="TextosemFormatao"/>
+        <w:rPr>
+          <w:rFonts w:ascii="Courier New" w:hAnsi="Courier New" w:cs="Courier New"/>
+          <w:b/>
+          <w:bCs/>
+          <w:lang w:val="en-US"/>
+        </w:rPr>
+      </w:pPr>
+      <w:r>
+        <w:rPr>
+          <w:rFonts w:ascii="Courier New" w:hAnsi="Courier New" w:cs="Courier New"/>
+          <w:b/>
+          <w:bCs/>
+          <w:lang w:val="en-US"/>
+        </w:rPr>
+        <w:t xml:space="preserve">      C         F/C</w:t>
+      </w:r>
+    </w:p>
+    <w:p>
+      <w:pPr>
+        <w:pStyle w:val="TextosemFormatao"/>
+        <w:rPr>
+          <w:rFonts w:ascii="Courier New" w:hAnsi="Courier New" w:cs="Courier New"/>
+          <w:b/>
+          <w:bCs/>
+          <w:lang w:val="en-US"/>
+        </w:rPr>
+      </w:pPr>
+      <w:r>
+        <w:rPr>
+          <w:rFonts w:ascii="Courier New" w:hAnsi="Courier New" w:cs="Courier New"/>
+          <w:b/>
+          <w:bCs/>
+          <w:lang w:val="en-US"/>
+        </w:rPr>
+        <w:t>I get weak in a glance</w:t>
+      </w:r>
+    </w:p>
+    <w:p>
+      <w:pPr>
+        <w:pStyle w:val="TextosemFormatao"/>
+        <w:rPr>
+          <w:rFonts w:ascii="Courier New" w:hAnsi="Courier New" w:cs="Courier New"/>
+          <w:b/>
+          <w:bCs/>
+          <w:lang w:val="en-US"/>
+        </w:rPr>
+      </w:pPr>
+      <w:r>
+        <w:rPr>
+          <w:rFonts w:ascii="Courier New" w:hAnsi="Courier New" w:cs="Courier New"/>
+          <w:b/>
+          <w:bCs/>
+          <w:lang w:val="en-US"/>
+        </w:rPr>
+        <w:t xml:space="preserve">       C                  F/C</w:t>
+      </w:r>
+    </w:p>
+    <w:p>
+      <w:pPr>
+        <w:pStyle w:val="TextosemFormatao"/>
+        <w:rPr>
+          <w:rFonts w:ascii="Courier New" w:hAnsi="Courier New" w:cs="Courier New"/>
+          <w:b/>
+          <w:bCs/>
+          <w:lang w:val="en-US"/>
+        </w:rPr>
+      </w:pPr>
+      <w:r>
+        <w:rPr>
+          <w:rFonts w:ascii="Courier New" w:hAnsi="Courier New" w:cs="Courier New"/>
+          <w:b/>
+          <w:bCs/>
+          <w:lang w:val="en-US"/>
+        </w:rPr>
+        <w:t>Isn't this what's called romance?</w:t>
+      </w:r>
+    </w:p>
+    <w:p>
+      <w:pPr>
+        <w:pStyle w:val="TextosemFormatao"/>
+        <w:rPr>
+          <w:rFonts w:ascii="Courier New" w:hAnsi="Courier New" w:cs="Courier New"/>
+          <w:b/>
+          <w:bCs/>
+          <w:lang w:val="en-US"/>
+        </w:rPr>
+      </w:pPr>
+      <w:r>
+        <w:rPr>
+          <w:rFonts w:ascii="Courier New" w:hAnsi="Courier New" w:cs="Courier New"/>
+          <w:b/>
+          <w:bCs/>
+          <w:lang w:val="en-US"/>
+        </w:rPr>
+        <w:t xml:space="preserve">       G/B  Am</w:t>
+      </w:r>
+    </w:p>
+    <w:p>
+      <w:pPr>
+        <w:pStyle w:val="TextosemFormatao"/>
+        <w:rPr>
+          <w:rFonts w:ascii="Courier New" w:hAnsi="Courier New" w:cs="Courier New"/>
+          <w:b/>
+          <w:bCs/>
+          <w:lang w:val="en-US"/>
+        </w:rPr>
+      </w:pPr>
+      <w:r>
+        <w:rPr>
+          <w:rFonts w:ascii="Courier New" w:hAnsi="Courier New" w:cs="Courier New"/>
+          <w:b/>
+          <w:bCs/>
+          <w:lang w:val="en-US"/>
+        </w:rPr>
+        <w:t>And now I know</w:t>
+      </w:r>
+    </w:p>
+    <w:p>
+      <w:pPr>
+        <w:pStyle w:val="TextosemFormatao"/>
+        <w:rPr>
+          <w:rFonts w:ascii="Courier New" w:hAnsi="Courier New" w:cs="Courier New"/>
+          <w:b/>
+          <w:bCs/>
+          <w:lang w:val="en-US"/>
+        </w:rPr>
+      </w:pPr>
+      <w:r>
+        <w:rPr>
+          <w:rFonts w:ascii="Courier New" w:hAnsi="Courier New" w:cs="Courier New"/>
+          <w:b/>
+          <w:bCs/>
+          <w:lang w:val="en-US"/>
+        </w:rPr>
+        <w:t xml:space="preserve">                 F      </w:t>
+      </w:r>
+    </w:p>
+    <w:p>
+      <w:pPr>
+        <w:pStyle w:val="TextosemFormatao"/>
+        <w:rPr>
+          <w:rFonts w:ascii="Courier New" w:hAnsi="Courier New" w:cs="Courier New"/>
+          <w:b/>
+          <w:bCs/>
+          <w:lang w:val="en-US"/>
+        </w:rPr>
+      </w:pPr>
       <w:proofErr w:type="spellStart"/>
       <w:r>
         <w:rPr>
@@ -89,7 +386,7 @@
           <w:bCs/>
           <w:lang w:val="en-US"/>
         </w:rPr>
-        <w:t>C</w:t>
+        <w:t>'Cause</w:t>
       </w:r>
       <w:proofErr w:type="spellEnd"/>
       <w:r>
@@ -99,369 +396,7 @@
           <w:bCs/>
           <w:lang w:val="en-US"/>
         </w:rPr>
-        <w:t xml:space="preserve">  F  G</w:t>
-      </w:r>
-    </w:p>
-    <w:p>
-      <w:pPr>
-        <w:pStyle w:val="TextosemFormatao"/>
-        <w:rPr>
-          <w:rFonts w:ascii="Courier New" w:hAnsi="Courier New" w:cs="Courier New"/>
-          <w:b/>
-          <w:bCs/>
-          <w:lang w:val="en-US"/>
-        </w:rPr>
-      </w:pPr>
-      <w:r>
-        <w:rPr>
-          <w:rFonts w:ascii="Courier New" w:hAnsi="Courier New" w:cs="Courier New"/>
-          <w:b/>
-          <w:bCs/>
-          <w:lang w:val="en-US"/>
-        </w:rPr>
-        <w:t xml:space="preserve">        C          F/C</w:t>
-      </w:r>
-    </w:p>
-    <w:p>
-      <w:pPr>
-        <w:pStyle w:val="TextosemFormatao"/>
-        <w:rPr>
-          <w:rFonts w:ascii="Courier New" w:hAnsi="Courier New" w:cs="Courier New"/>
-          <w:b/>
-          <w:bCs/>
-          <w:lang w:val="en-US"/>
-        </w:rPr>
-      </w:pPr>
-      <w:r>
-        <w:rPr>
-          <w:rFonts w:ascii="Courier New" w:hAnsi="Courier New" w:cs="Courier New"/>
-          <w:b/>
-          <w:bCs/>
-          <w:lang w:val="en-US"/>
-        </w:rPr>
-        <w:t>I get lost in your eyes</w:t>
-      </w:r>
-    </w:p>
-    <w:p>
-      <w:pPr>
-        <w:pStyle w:val="TextosemFormatao"/>
-        <w:rPr>
-          <w:rFonts w:ascii="Courier New" w:hAnsi="Courier New" w:cs="Courier New"/>
-          <w:b/>
-          <w:bCs/>
-          <w:lang w:val="en-US"/>
-        </w:rPr>
-      </w:pPr>
-      <w:r>
-        <w:rPr>
-          <w:rFonts w:ascii="Courier New" w:hAnsi="Courier New" w:cs="Courier New"/>
-          <w:b/>
-          <w:bCs/>
-          <w:lang w:val="en-US"/>
-        </w:rPr>
-        <w:t xml:space="preserve">       C             F/C</w:t>
-      </w:r>
-    </w:p>
-    <w:p>
-      <w:pPr>
-        <w:pStyle w:val="TextosemFormatao"/>
-        <w:rPr>
-          <w:rFonts w:ascii="Courier New" w:hAnsi="Courier New" w:cs="Courier New"/>
-          <w:b/>
-          <w:bCs/>
-          <w:lang w:val="en-US"/>
-        </w:rPr>
-      </w:pPr>
-      <w:r>
-        <w:rPr>
-          <w:rFonts w:ascii="Courier New" w:hAnsi="Courier New" w:cs="Courier New"/>
-          <w:b/>
-          <w:bCs/>
-          <w:lang w:val="en-US"/>
-        </w:rPr>
-        <w:t>And I feel my spirit rise</w:t>
-      </w:r>
-    </w:p>
-    <w:p>
-      <w:pPr>
-        <w:pStyle w:val="TextosemFormatao"/>
-        <w:rPr>
-          <w:rFonts w:ascii="Courier New" w:hAnsi="Courier New" w:cs="Courier New"/>
-          <w:b/>
-          <w:bCs/>
-          <w:lang w:val="en-US"/>
-        </w:rPr>
-      </w:pPr>
-      <w:r>
-        <w:rPr>
-          <w:rFonts w:ascii="Courier New" w:hAnsi="Courier New" w:cs="Courier New"/>
-          <w:b/>
-          <w:bCs/>
-          <w:lang w:val="en-US"/>
-        </w:rPr>
-        <w:t xml:space="preserve">         G/B      Am</w:t>
-      </w:r>
-    </w:p>
-    <w:p>
-      <w:pPr>
-        <w:pStyle w:val="TextosemFormatao"/>
-        <w:rPr>
-          <w:rFonts w:ascii="Courier New" w:hAnsi="Courier New" w:cs="Courier New"/>
-          <w:b/>
-          <w:bCs/>
-          <w:lang w:val="en-US"/>
-        </w:rPr>
-      </w:pPr>
-      <w:r>
-        <w:rPr>
-          <w:rFonts w:ascii="Courier New" w:hAnsi="Courier New" w:cs="Courier New"/>
-          <w:b/>
-          <w:bCs/>
-          <w:lang w:val="en-US"/>
-        </w:rPr>
-        <w:t>And soar like the wind</w:t>
-      </w:r>
-    </w:p>
-    <w:p>
-      <w:pPr>
-        <w:pStyle w:val="TextosemFormatao"/>
-        <w:rPr>
-          <w:rFonts w:ascii="Courier New" w:hAnsi="Courier New" w:cs="Courier New"/>
-          <w:b/>
-          <w:bCs/>
-          <w:lang w:val="en-US"/>
-        </w:rPr>
-      </w:pPr>
-      <w:r>
-        <w:rPr>
-          <w:rFonts w:ascii="Courier New" w:hAnsi="Courier New" w:cs="Courier New"/>
-          <w:b/>
-          <w:bCs/>
-          <w:lang w:val="en-US"/>
-        </w:rPr>
-        <w:t xml:space="preserve">       F       F/G   C    F G</w:t>
-      </w:r>
-    </w:p>
-    <w:p>
-      <w:pPr>
-        <w:pStyle w:val="TextosemFormatao"/>
-        <w:rPr>
-          <w:rFonts w:ascii="Courier New" w:hAnsi="Courier New" w:cs="Courier New"/>
-          <w:b/>
-          <w:bCs/>
-          <w:lang w:val="en-US"/>
-        </w:rPr>
-      </w:pPr>
-      <w:r>
-        <w:rPr>
-          <w:rFonts w:ascii="Courier New" w:hAnsi="Courier New" w:cs="Courier New"/>
-          <w:b/>
-          <w:bCs/>
-          <w:lang w:val="en-US"/>
-        </w:rPr>
-        <w:t>Is it love that I am in?</w:t>
-      </w:r>
-    </w:p>
-    <w:p>
-      <w:pPr>
-        <w:pStyle w:val="TextosemFormatao"/>
-        <w:rPr>
-          <w:rFonts w:ascii="Courier New" w:hAnsi="Courier New" w:cs="Courier New"/>
-          <w:b/>
-          <w:bCs/>
-          <w:lang w:val="en-US"/>
-        </w:rPr>
-      </w:pPr>
-      <w:r>
-        <w:rPr>
-          <w:rFonts w:ascii="Courier New" w:hAnsi="Courier New" w:cs="Courier New"/>
-          <w:b/>
-          <w:bCs/>
-          <w:lang w:val="en-US"/>
-        </w:rPr>
-        <w:t xml:space="preserve">      C         F/C</w:t>
-      </w:r>
-    </w:p>
-    <w:p>
-      <w:pPr>
-        <w:pStyle w:val="TextosemFormatao"/>
-        <w:rPr>
-          <w:rFonts w:ascii="Courier New" w:hAnsi="Courier New" w:cs="Courier New"/>
-          <w:b/>
-          <w:bCs/>
-          <w:lang w:val="en-US"/>
-        </w:rPr>
-      </w:pPr>
-      <w:r>
-        <w:rPr>
-          <w:rFonts w:ascii="Courier New" w:hAnsi="Courier New" w:cs="Courier New"/>
-          <w:b/>
-          <w:bCs/>
-          <w:lang w:val="en-US"/>
-        </w:rPr>
-        <w:t>I get weak in a glance</w:t>
-      </w:r>
-    </w:p>
-    <w:p>
-      <w:pPr>
-        <w:pStyle w:val="TextosemFormatao"/>
-        <w:rPr>
-          <w:rFonts w:ascii="Courier New" w:hAnsi="Courier New" w:cs="Courier New"/>
-          <w:b/>
-          <w:bCs/>
-          <w:lang w:val="en-US"/>
-        </w:rPr>
-      </w:pPr>
-      <w:r>
-        <w:rPr>
-          <w:rFonts w:ascii="Courier New" w:hAnsi="Courier New" w:cs="Courier New"/>
-          <w:b/>
-          <w:bCs/>
-          <w:lang w:val="en-US"/>
-        </w:rPr>
-        <w:t xml:space="preserve">       C                  F/C</w:t>
-      </w:r>
-    </w:p>
-    <w:p>
-      <w:pPr>
-        <w:pStyle w:val="TextosemFormatao"/>
-        <w:rPr>
-          <w:rFonts w:ascii="Courier New" w:hAnsi="Courier New" w:cs="Courier New"/>
-          <w:b/>
-          <w:bCs/>
-          <w:lang w:val="en-US"/>
-        </w:rPr>
-      </w:pPr>
-      <w:r>
-        <w:rPr>
-          <w:rFonts w:ascii="Courier New" w:hAnsi="Courier New" w:cs="Courier New"/>
-          <w:b/>
-          <w:bCs/>
-          <w:lang w:val="en-US"/>
-        </w:rPr>
-        <w:t>Isn't this what's called romance?</w:t>
-      </w:r>
-    </w:p>
-    <w:p>
-      <w:pPr>
-        <w:pStyle w:val="TextosemFormatao"/>
-        <w:rPr>
-          <w:rFonts w:ascii="Courier New" w:hAnsi="Courier New" w:cs="Courier New"/>
-          <w:b/>
-          <w:bCs/>
-          <w:lang w:val="en-US"/>
-        </w:rPr>
-      </w:pPr>
-      <w:r>
-        <w:rPr>
-          <w:rFonts w:ascii="Courier New" w:hAnsi="Courier New" w:cs="Courier New"/>
-          <w:b/>
-          <w:bCs/>
-          <w:lang w:val="en-US"/>
-        </w:rPr>
-        <w:t xml:space="preserve">       G/</w:t>
-      </w:r>
-      <w:proofErr w:type="gramStart"/>
-      <w:r>
-        <w:rPr>
-          <w:rFonts w:ascii="Courier New" w:hAnsi="Courier New" w:cs="Courier New"/>
-          <w:b/>
-          <w:bCs/>
-          <w:lang w:val="en-US"/>
-        </w:rPr>
-        <w:t>B  Am</w:t>
-      </w:r>
-      <w:proofErr w:type="gramEnd"/>
-    </w:p>
-    <w:p>
-      <w:pPr>
-        <w:pStyle w:val="TextosemFormatao"/>
-        <w:rPr>
-          <w:rFonts w:ascii="Courier New" w:hAnsi="Courier New" w:cs="Courier New"/>
-          <w:b/>
-          <w:bCs/>
-          <w:lang w:val="en-US"/>
-        </w:rPr>
-      </w:pPr>
-      <w:r>
-        <w:rPr>
-          <w:rFonts w:ascii="Courier New" w:hAnsi="Courier New" w:cs="Courier New"/>
-          <w:b/>
-          <w:bCs/>
-          <w:lang w:val="en-US"/>
-        </w:rPr>
-        <w:t>And now I know</w:t>
-      </w:r>
-    </w:p>
-    <w:p>
-      <w:pPr>
-        <w:pStyle w:val="TextosemFormatao"/>
-        <w:rPr>
-          <w:rFonts w:ascii="Courier New" w:hAnsi="Courier New" w:cs="Courier New"/>
-          <w:b/>
-          <w:bCs/>
-          <w:lang w:val="en-US"/>
-        </w:rPr>
-      </w:pPr>
-      <w:r>
-        <w:rPr>
-          <w:rFonts w:ascii="Courier New" w:hAnsi="Courier New" w:cs="Courier New"/>
-          <w:b/>
-          <w:bCs/>
-          <w:lang w:val="en-US"/>
-        </w:rPr>
-        <w:t xml:space="preserve">                 F      </w:t>
-      </w:r>
-    </w:p>
-    <w:p>
-      <w:pPr>
-        <w:pStyle w:val="TextosemFormatao"/>
-        <w:rPr>
-          <w:rFonts w:ascii="Courier New" w:hAnsi="Courier New" w:cs="Courier New"/>
-          <w:b/>
-          <w:bCs/>
-          <w:lang w:val="en-US"/>
-        </w:rPr>
-      </w:pPr>
-      <w:proofErr w:type="spellStart"/>
-      <w:r>
-        <w:rPr>
-          <w:rFonts w:ascii="Courier New" w:hAnsi="Courier New" w:cs="Courier New"/>
-          <w:b/>
-          <w:bCs/>
-          <w:lang w:val="en-US"/>
-        </w:rPr>
-        <w:t>'Cause</w:t>
-      </w:r>
-      <w:proofErr w:type="spellEnd"/>
-      <w:r>
-        <w:rPr>
-          <w:rFonts w:ascii="Courier New" w:hAnsi="Courier New" w:cs="Courier New"/>
-          <w:b/>
-          <w:bCs/>
-          <w:lang w:val="en-US"/>
-        </w:rPr>
-        <w:t xml:space="preserve"> when I'm </w:t>
-      </w:r>
-      <w:proofErr w:type="gramStart"/>
-      <w:r>
-        <w:rPr>
-          <w:rFonts w:ascii="Courier New" w:hAnsi="Courier New" w:cs="Courier New"/>
-          <w:b/>
-          <w:bCs/>
-          <w:lang w:val="en-US"/>
-        </w:rPr>
-        <w:t>lost</w:t>
-      </w:r>
-      <w:proofErr w:type="gramEnd"/>
-      <w:r>
-        <w:rPr>
-          <w:rFonts w:ascii="Courier New" w:hAnsi="Courier New" w:cs="Courier New"/>
-          <w:b/>
-          <w:bCs/>
-          <w:lang w:val="en-US"/>
-        </w:rPr>
-        <w:t xml:space="preserve"> </w:t>
+        <w:t xml:space="preserve"> when I'm lost </w:t>
       </w:r>
     </w:p>
     <w:p>
@@ -550,27 +485,7 @@
           <w:bCs/>
           <w:lang w:val="en-US"/>
         </w:rPr>
-        <w:t xml:space="preserve">I don't mind not knowing </w:t>
-      </w:r>
-      <w:proofErr w:type="gramStart"/>
-      <w:r>
-        <w:rPr>
-          <w:rFonts w:ascii="Courier New" w:hAnsi="Courier New" w:cs="Courier New"/>
-          <w:b/>
-          <w:bCs/>
-          <w:lang w:val="en-US"/>
-        </w:rPr>
-        <w:t>what</w:t>
-      </w:r>
-      <w:proofErr w:type="gramEnd"/>
-      <w:r>
-        <w:rPr>
-          <w:rFonts w:ascii="Courier New" w:hAnsi="Courier New" w:cs="Courier New"/>
-          <w:b/>
-          <w:bCs/>
-          <w:lang w:val="en-US"/>
-        </w:rPr>
-        <w:t xml:space="preserve"> </w:t>
+        <w:t xml:space="preserve">I don't mind not knowing what </w:t>
       </w:r>
     </w:p>
     <w:p>
@@ -719,67 +634,27 @@
           <w:bCs/>
           <w:lang w:val="en-US"/>
         </w:rPr>
-        <w:t xml:space="preserve">     Dm   </w:t>
-      </w:r>
-      <w:proofErr w:type="gramStart"/>
-      <w:r>
-        <w:rPr>
-          <w:rFonts w:ascii="Courier New" w:hAnsi="Courier New" w:cs="Courier New"/>
-          <w:b/>
-          <w:bCs/>
-          <w:lang w:val="en-US"/>
-        </w:rPr>
-        <w:t>Em  F</w:t>
-      </w:r>
-      <w:proofErr w:type="gramEnd"/>
-      <w:r>
-        <w:rPr>
-          <w:rFonts w:ascii="Courier New" w:hAnsi="Courier New" w:cs="Courier New"/>
-          <w:b/>
-          <w:bCs/>
-          <w:lang w:val="en-US"/>
-        </w:rPr>
-        <w:t xml:space="preserve">        G</w:t>
-      </w:r>
-    </w:p>
-    <w:p>
-      <w:pPr>
-        <w:pStyle w:val="TextosemFormatao"/>
-        <w:rPr>
-          <w:rFonts w:ascii="Courier New" w:hAnsi="Courier New" w:cs="Courier New"/>
-          <w:b/>
-          <w:bCs/>
-          <w:lang w:val="en-US"/>
-        </w:rPr>
-      </w:pPr>
-      <w:r>
-        <w:rPr>
-          <w:rFonts w:ascii="Courier New" w:hAnsi="Courier New" w:cs="Courier New"/>
-          <w:b/>
-          <w:bCs/>
-          <w:lang w:val="en-US"/>
-        </w:rPr>
-        <w:t xml:space="preserve">When I'm </w:t>
-      </w:r>
-      <w:proofErr w:type="gramStart"/>
-      <w:r>
-        <w:rPr>
-          <w:rFonts w:ascii="Courier New" w:hAnsi="Courier New" w:cs="Courier New"/>
-          <w:b/>
-          <w:bCs/>
-          <w:lang w:val="en-US"/>
-        </w:rPr>
-        <w:t>lost  in</w:t>
-      </w:r>
-      <w:proofErr w:type="gramEnd"/>
-      <w:r>
-        <w:rPr>
-          <w:rFonts w:ascii="Courier New" w:hAnsi="Courier New" w:cs="Courier New"/>
-          <w:b/>
-          <w:bCs/>
-          <w:lang w:val="en-US"/>
-        </w:rPr>
-        <w:t xml:space="preserve"> your eyes</w:t>
+        <w:t xml:space="preserve">     Dm   Em  F        G</w:t>
+      </w:r>
+    </w:p>
+    <w:p>
+      <w:pPr>
+        <w:pStyle w:val="TextosemFormatao"/>
+        <w:rPr>
+          <w:rFonts w:ascii="Courier New" w:hAnsi="Courier New" w:cs="Courier New"/>
+          <w:b/>
+          <w:bCs/>
+          <w:lang w:val="en-US"/>
+        </w:rPr>
+      </w:pPr>
+      <w:r>
+        <w:rPr>
+          <w:rFonts w:ascii="Courier New" w:hAnsi="Courier New" w:cs="Courier New"/>
+          <w:b/>
+          <w:bCs/>
+          <w:lang w:val="en-US"/>
+        </w:rPr>
+        <w:t>When I'm lost  in your eyes</w:t>
       </w:r>
     </w:p>
     <w:p>
@@ -939,19 +814,52 @@
           <w:bCs/>
           <w:lang w:val="en-US"/>
         </w:rPr>
-        <w:t xml:space="preserve">Was when I first looked at </w:t>
-      </w:r>
-      <w:proofErr w:type="gramStart"/>
-      <w:r>
-        <w:rPr>
-          <w:rFonts w:ascii="Courier New" w:hAnsi="Courier New" w:cs="Courier New"/>
-          <w:b/>
-          <w:bCs/>
-          <w:lang w:val="en-US"/>
-        </w:rPr>
-        <w:t>you</w:t>
-      </w:r>
-      <w:proofErr w:type="gramEnd"/>
+        <w:t>Was when I first looked at you</w:t>
+      </w:r>
+    </w:p>
+    <w:p>
+      <w:pPr>
+        <w:pStyle w:val="TextosemFormatao"/>
+        <w:rPr>
+          <w:rFonts w:ascii="Courier New" w:hAnsi="Courier New" w:cs="Courier New"/>
+          <w:b/>
+          <w:bCs/>
+          <w:lang w:val="en-US"/>
+        </w:rPr>
+      </w:pPr>
+    </w:p>
+    <w:p>
+      <w:pPr>
+        <w:pStyle w:val="TextosemFormatao"/>
+        <w:rPr>
+          <w:rFonts w:ascii="Courier New" w:hAnsi="Courier New" w:cs="Courier New"/>
+          <w:b/>
+          <w:bCs/>
+          <w:lang w:val="en-US"/>
+        </w:rPr>
+      </w:pPr>
+    </w:p>
+    <w:p>
+      <w:pPr>
+        <w:pStyle w:val="TextosemFormatao"/>
+        <w:rPr>
+          <w:rFonts w:ascii="Courier New" w:hAnsi="Courier New" w:cs="Courier New"/>
+          <w:b/>
+          <w:bCs/>
+          <w:lang w:val="en-US"/>
+        </w:rPr>
+      </w:pPr>
+    </w:p>
+    <w:p>
+      <w:pPr>
+        <w:pStyle w:val="TextosemFormatao"/>
+        <w:rPr>
+          <w:rFonts w:ascii="Courier New" w:hAnsi="Courier New" w:cs="Courier New"/>
+          <w:b/>
+          <w:bCs/>
+          <w:lang w:val="en-US"/>
+        </w:rPr>
+      </w:pPr>
     </w:p>
     <w:p>
       <w:pPr>

</xml_diff>